<commit_message>
UeiCube class fix cube.DasReset1() before creating serial session (didn't help)
</commit_message>
<xml_diff>
--- a/Doc/UeiBridgeG2.docx
+++ b/Doc/UeiBridgeG2.docx
@@ -6,14 +6,12 @@
       <w:pPr>
         <w:pStyle w:val="Title"/>
       </w:pPr>
-      <w:proofErr w:type="spellStart"/>
       <w:r>
         <w:t>Uei</w:t>
       </w:r>
       <w:r>
         <w:t>Bridge</w:t>
       </w:r>
-      <w:proofErr w:type="spellEnd"/>
       <w:r>
         <w:t xml:space="preserve"> application</w:t>
       </w:r>
@@ -638,15 +636,7 @@
     </w:p>
     <w:p>
       <w:r>
-        <w:t xml:space="preserve">When a new cube is accepted from vendor, new unique </w:t>
-      </w:r>
-      <w:proofErr w:type="spellStart"/>
-      <w:r>
-        <w:t>ip</w:t>
-      </w:r>
-      <w:proofErr w:type="spellEnd"/>
-      <w:r>
-        <w:t xml:space="preserve"> must be assigned to it and the cube details should be updated in global repository.</w:t>
+        <w:t>When a new cube is accepted from vendor, new unique ip must be assigned to it and the cube details should be updated in global repository.</w:t>
       </w:r>
     </w:p>
     <w:p>
@@ -663,23 +653,13 @@
       </w:r>
     </w:p>
     <w:p>
-      <w:proofErr w:type="spellStart"/>
-      <w:r>
-        <w:t>PowerDNA</w:t>
-      </w:r>
-      <w:proofErr w:type="spellEnd"/>
-      <w:r>
-        <w:t xml:space="preserve"> explorer application. </w:t>
-      </w:r>
-    </w:p>
-    <w:p>
-      <w:proofErr w:type="spellStart"/>
-      <w:r>
-        <w:t>CubeNet</w:t>
-      </w:r>
-      <w:proofErr w:type="spellEnd"/>
-      <w:r>
-        <w:t xml:space="preserve"> application.</w:t>
+      <w:r>
+        <w:t xml:space="preserve">PowerDNA explorer application. </w:t>
+      </w:r>
+    </w:p>
+    <w:p>
+      <w:r>
+        <w:t>CubeNet application.</w:t>
       </w:r>
     </w:p>
     <w:p>
@@ -711,28 +691,12 @@
     </w:p>
     <w:p>
       <w:r>
-        <w:t xml:space="preserve">New </w:t>
-      </w:r>
-      <w:proofErr w:type="spellStart"/>
-      <w:r>
-        <w:t>ip</w:t>
-      </w:r>
-      <w:proofErr w:type="spellEnd"/>
-      <w:r>
-        <w:t xml:space="preserve"> assigned to new cube.</w:t>
-      </w:r>
-    </w:p>
-    <w:p>
-      <w:r>
-        <w:t xml:space="preserve">File </w:t>
-      </w:r>
-      <w:proofErr w:type="spellStart"/>
-      <w:r>
-        <w:t>CubeRepository.json</w:t>
-      </w:r>
-      <w:proofErr w:type="spellEnd"/>
-      <w:r>
-        <w:t xml:space="preserve"> (in ‘global folder’) is updated with details of </w:t>
+        <w:t>New ip assigned to new cube.</w:t>
+      </w:r>
+    </w:p>
+    <w:p>
+      <w:r>
+        <w:t xml:space="preserve">File CubeRepository.json (in ‘global folder’) is updated with details of </w:t>
       </w:r>
       <w:r>
         <w:t xml:space="preserve">the </w:t>
@@ -758,15 +722,7 @@
         </w:numPr>
       </w:pPr>
       <w:r>
-        <w:t xml:space="preserve">User launch </w:t>
-      </w:r>
-      <w:proofErr w:type="spellStart"/>
-      <w:r>
-        <w:t>CubeNet</w:t>
-      </w:r>
-      <w:proofErr w:type="spellEnd"/>
-      <w:r>
-        <w:t xml:space="preserve"> app</w:t>
+        <w:t>User launch CubeNet app</w:t>
       </w:r>
     </w:p>
     <w:p>
@@ -777,29 +733,15 @@
           <w:numId w:val="16"/>
         </w:numPr>
       </w:pPr>
-      <w:proofErr w:type="spellStart"/>
-      <w:r>
-        <w:t>CubeNet</w:t>
-      </w:r>
-      <w:proofErr w:type="spellEnd"/>
-      <w:r>
-        <w:t xml:space="preserve"> tries to load repository file. On success: </w:t>
-      </w:r>
-      <w:proofErr w:type="spellStart"/>
+      <w:r>
+        <w:t xml:space="preserve">CubeNet tries to load repository file. On success: </w:t>
+      </w:r>
       <w:r>
         <w:rPr>
           <w:b/>
           <w:bCs/>
         </w:rPr>
-        <w:t>IsRepExist</w:t>
-      </w:r>
-      <w:proofErr w:type="spellEnd"/>
-      <w:r>
-        <w:rPr>
-          <w:b/>
-          <w:bCs/>
-        </w:rPr>
-        <w:t>=true</w:t>
+        <w:t>IsRepExist=true</w:t>
       </w:r>
       <w:r>
         <w:t xml:space="preserve">. On fail, only ‘create new rep’ and ‘load rep’ are available. </w:t>
@@ -853,15 +795,7 @@
         <w:t>”</w:t>
       </w:r>
       <w:r>
-        <w:t xml:space="preserve">, or, he can type the </w:t>
-      </w:r>
-      <w:proofErr w:type="spellStart"/>
-      <w:r>
-        <w:t>ip</w:t>
-      </w:r>
-      <w:proofErr w:type="spellEnd"/>
-      <w:r>
-        <w:t xml:space="preserve"> that he wants.</w:t>
+        <w:t>, or, he can type the ip that he wants.</w:t>
       </w:r>
     </w:p>
     <w:p>
@@ -872,32 +806,14 @@
           <w:numId w:val="16"/>
         </w:numPr>
       </w:pPr>
-      <w:proofErr w:type="spellStart"/>
-      <w:r>
-        <w:t>CubeNet</w:t>
-      </w:r>
-      <w:proofErr w:type="spellEnd"/>
-      <w:r>
-        <w:t xml:space="preserve"> checks in file </w:t>
-      </w:r>
-      <w:proofErr w:type="spellStart"/>
-      <w:r>
-        <w:t>CubeRepository.json</w:t>
-      </w:r>
-      <w:proofErr w:type="spellEnd"/>
-      <w:r>
-        <w:t xml:space="preserve"> </w:t>
-      </w:r>
-      <w:r>
-        <w:t xml:space="preserve">what are the available </w:t>
-      </w:r>
-      <w:proofErr w:type="spellStart"/>
-      <w:r>
-        <w:t>ip’s</w:t>
-      </w:r>
-      <w:proofErr w:type="spellEnd"/>
-      <w:r>
-        <w:t>.</w:t>
+      <w:r>
+        <w:t xml:space="preserve">CubeNet checks in file </w:t>
+      </w:r>
+      <w:r>
+        <w:t xml:space="preserve">CubeRepository.json </w:t>
+      </w:r>
+      <w:r>
+        <w:t>what are the available ip’s.</w:t>
       </w:r>
     </w:p>
     <w:p>
@@ -908,43 +824,17 @@
           <w:numId w:val="16"/>
         </w:numPr>
       </w:pPr>
-      <w:proofErr w:type="spellStart"/>
-      <w:r>
-        <w:t>CubeNet</w:t>
-      </w:r>
-      <w:proofErr w:type="spellEnd"/>
-      <w:r>
-        <w:t xml:space="preserve"> </w:t>
+      <w:r>
+        <w:t xml:space="preserve">CubeNet </w:t>
       </w:r>
       <w:r>
         <w:t>displays suggested</w:t>
       </w:r>
       <w:r>
-        <w:t xml:space="preserve"> </w:t>
-      </w:r>
-      <w:proofErr w:type="spellStart"/>
-      <w:r>
-        <w:t>ip</w:t>
-      </w:r>
-      <w:proofErr w:type="spellEnd"/>
-      <w:r>
-        <w:t xml:space="preserve">, and shows message “must use </w:t>
-      </w:r>
-      <w:proofErr w:type="spellStart"/>
-      <w:r>
-        <w:t>PowerDNA</w:t>
-      </w:r>
-      <w:proofErr w:type="spellEnd"/>
-      <w:r>
-        <w:t xml:space="preserve"> to set </w:t>
-      </w:r>
-      <w:proofErr w:type="spellStart"/>
-      <w:r>
-        <w:t>ip</w:t>
-      </w:r>
-      <w:proofErr w:type="spellEnd"/>
-      <w:r>
-        <w:t>”.</w:t>
+        <w:t xml:space="preserve"> ip</w:t>
+      </w:r>
+      <w:r>
+        <w:t>, and shows message “must use PowerDNA to set ip”.</w:t>
       </w:r>
     </w:p>
     <w:p>
@@ -956,23 +846,7 @@
         </w:numPr>
       </w:pPr>
       <w:r>
-        <w:t xml:space="preserve">User launce </w:t>
-      </w:r>
-      <w:proofErr w:type="spellStart"/>
-      <w:r>
-        <w:t>PowerDNA</w:t>
-      </w:r>
-      <w:proofErr w:type="spellEnd"/>
-      <w:r>
-        <w:t xml:space="preserve"> Explorer and sets the new </w:t>
-      </w:r>
-      <w:proofErr w:type="spellStart"/>
-      <w:r>
-        <w:t>ip</w:t>
-      </w:r>
-      <w:proofErr w:type="spellEnd"/>
-      <w:r>
-        <w:t xml:space="preserve"> for the new cube </w:t>
+        <w:t xml:space="preserve">User launce PowerDNA Explorer and sets the new ip for the new cube </w:t>
       </w:r>
       <w:r>
         <w:t>User click ‘</w:t>
@@ -1064,20 +938,8 @@
                                 <w:szCs w:val="18"/>
                                 <w:u w:val="single"/>
                               </w:rPr>
-                              <w:t xml:space="preserve">File </w:t>
+                              <w:t>File CubeRepository.json</w:t>
                             </w:r>
-                            <w:proofErr w:type="spellStart"/>
-                            <w:r>
-                              <w:rPr>
-                                <w:b/>
-                                <w:bCs/>
-                                <w:sz w:val="18"/>
-                                <w:szCs w:val="18"/>
-                                <w:u w:val="single"/>
-                              </w:rPr>
-                              <w:t>CubeRepository.json</w:t>
-                            </w:r>
-                            <w:proofErr w:type="spellEnd"/>
                           </w:p>
                           <w:p>
                             <w:pPr>
@@ -1102,23 +964,7 @@
                                 <w:sz w:val="18"/>
                                 <w:szCs w:val="18"/>
                               </w:rPr>
-                              <w:t>“</w:t>
-                            </w:r>
-                            <w:proofErr w:type="spellStart"/>
-                            <w:r>
-                              <w:rPr>
-                                <w:sz w:val="18"/>
-                                <w:szCs w:val="18"/>
-                              </w:rPr>
-                              <w:t>CubeType</w:t>
-                            </w:r>
-                            <w:proofErr w:type="spellEnd"/>
-                            <w:r>
-                              <w:rPr>
-                                <w:sz w:val="18"/>
-                                <w:szCs w:val="18"/>
-                              </w:rPr>
-                              <w:t>”: {</w:t>
+                              <w:t>“CubeType”: {</w:t>
                             </w:r>
                           </w:p>
                           <w:p>
@@ -1129,7 +975,6 @@
                                 <w:szCs w:val="18"/>
                               </w:rPr>
                             </w:pPr>
-                            <w:proofErr w:type="spellStart"/>
                             <w:r>
                               <w:rPr>
                                 <w:sz w:val="18"/>
@@ -1137,7 +982,6 @@
                               </w:rPr>
                               <w:t>SlotMap</w:t>
                             </w:r>
-                            <w:proofErr w:type="spellEnd"/>
                             <w:r>
                               <w:rPr>
                                 <w:sz w:val="18"/>
@@ -1154,21 +998,12 @@
                                 <w:szCs w:val="18"/>
                               </w:rPr>
                             </w:pPr>
-                            <w:proofErr w:type="spellStart"/>
                             <w:r>
                               <w:rPr>
                                 <w:sz w:val="18"/>
                                 <w:szCs w:val="18"/>
                               </w:rPr>
-                              <w:t>NickName</w:t>
-                            </w:r>
-                            <w:proofErr w:type="spellEnd"/>
-                            <w:r>
-                              <w:rPr>
-                                <w:sz w:val="18"/>
-                                <w:szCs w:val="18"/>
-                              </w:rPr>
-                              <w:t>: “mcc”</w:t>
+                              <w:t>NickName: “mcc”</w:t>
                             </w:r>
                           </w:p>
                           <w:p>
@@ -1179,21 +1014,12 @@
                                 <w:szCs w:val="18"/>
                               </w:rPr>
                             </w:pPr>
-                            <w:proofErr w:type="spellStart"/>
                             <w:r>
                               <w:rPr>
                                 <w:sz w:val="18"/>
                                 <w:szCs w:val="18"/>
                               </w:rPr>
-                              <w:t>TypeId</w:t>
-                            </w:r>
-                            <w:proofErr w:type="spellEnd"/>
-                            <w:r>
-                              <w:rPr>
-                                <w:sz w:val="18"/>
-                                <w:szCs w:val="18"/>
-                              </w:rPr>
-                              <w:t>: 1</w:t>
+                              <w:t>TypeId: 1</w:t>
                             </w:r>
                           </w:p>
                           <w:p>
@@ -1220,21 +1046,12 @@
                                 <w:szCs w:val="18"/>
                               </w:rPr>
                             </w:pPr>
-                            <w:proofErr w:type="spellStart"/>
                             <w:r>
                               <w:rPr>
                                 <w:sz w:val="18"/>
                                 <w:szCs w:val="18"/>
                               </w:rPr>
-                              <w:t>CubeList</w:t>
-                            </w:r>
-                            <w:proofErr w:type="spellEnd"/>
-                            <w:r>
-                              <w:rPr>
-                                <w:sz w:val="18"/>
-                                <w:szCs w:val="18"/>
-                              </w:rPr>
-                              <w:t>: [“192.168.100,3”, “192.168.100,15”, “192.168.100,17”]</w:t>
+                              <w:t>CubeList: [“192.168.100,3”, “192.168.100,15”, “192.168.100,17”]</w:t>
                             </w:r>
                           </w:p>
                           <w:p>
@@ -1264,23 +1081,7 @@
                                 <w:sz w:val="18"/>
                                 <w:szCs w:val="18"/>
                               </w:rPr>
-                              <w:t>“</w:t>
-                            </w:r>
-                            <w:proofErr w:type="spellStart"/>
-                            <w:r>
-                              <w:rPr>
-                                <w:sz w:val="18"/>
-                                <w:szCs w:val="18"/>
-                              </w:rPr>
-                              <w:t>CubeType</w:t>
-                            </w:r>
-                            <w:proofErr w:type="spellEnd"/>
-                            <w:r>
-                              <w:rPr>
-                                <w:sz w:val="18"/>
-                                <w:szCs w:val="18"/>
-                              </w:rPr>
-                              <w:t>”: {</w:t>
+                              <w:t>“CubeType”: {</w:t>
                             </w:r>
                           </w:p>
                           <w:p>
@@ -1291,7 +1092,6 @@
                                 <w:szCs w:val="18"/>
                               </w:rPr>
                             </w:pPr>
-                            <w:proofErr w:type="spellStart"/>
                             <w:r>
                               <w:rPr>
                                 <w:sz w:val="18"/>
@@ -1299,7 +1099,6 @@
                               </w:rPr>
                               <w:t>SlotMap</w:t>
                             </w:r>
-                            <w:proofErr w:type="spellEnd"/>
                             <w:r>
                               <w:rPr>
                                 <w:sz w:val="18"/>
@@ -1330,21 +1129,12 @@
                                 <w:szCs w:val="18"/>
                               </w:rPr>
                             </w:pPr>
-                            <w:proofErr w:type="spellStart"/>
                             <w:r>
                               <w:rPr>
                                 <w:sz w:val="18"/>
                                 <w:szCs w:val="18"/>
                               </w:rPr>
-                              <w:t>NickName</w:t>
-                            </w:r>
-                            <w:proofErr w:type="spellEnd"/>
-                            <w:r>
-                              <w:rPr>
-                                <w:sz w:val="18"/>
-                                <w:szCs w:val="18"/>
-                              </w:rPr>
-                              <w:t>: “ins”</w:t>
+                              <w:t>NickName: “ins”</w:t>
                             </w:r>
                           </w:p>
                           <w:p>
@@ -1355,21 +1145,12 @@
                                 <w:szCs w:val="18"/>
                               </w:rPr>
                             </w:pPr>
-                            <w:proofErr w:type="spellStart"/>
                             <w:r>
                               <w:rPr>
                                 <w:sz w:val="18"/>
                                 <w:szCs w:val="18"/>
                               </w:rPr>
-                              <w:t>TypeId</w:t>
-                            </w:r>
-                            <w:proofErr w:type="spellEnd"/>
-                            <w:r>
-                              <w:rPr>
-                                <w:sz w:val="18"/>
-                                <w:szCs w:val="18"/>
-                              </w:rPr>
-                              <w:t>: 3</w:t>
+                              <w:t>TypeId: 3</w:t>
                             </w:r>
                           </w:p>
                           <w:p>
@@ -1396,21 +1177,12 @@
                                 <w:szCs w:val="18"/>
                               </w:rPr>
                             </w:pPr>
-                            <w:proofErr w:type="spellStart"/>
                             <w:r>
                               <w:rPr>
                                 <w:sz w:val="18"/>
                                 <w:szCs w:val="18"/>
                               </w:rPr>
-                              <w:t>CubeList</w:t>
-                            </w:r>
-                            <w:proofErr w:type="spellEnd"/>
-                            <w:r>
-                              <w:rPr>
-                                <w:sz w:val="18"/>
-                                <w:szCs w:val="18"/>
-                              </w:rPr>
-                              <w:t>: [“192.168.100,3”, “192.168.100,15”, “192.168.100,17”]</w:t>
+                              <w:t>CubeList: [“192.168.100,3”, “192.168.100,15”, “192.168.100,17”]</w:t>
                             </w:r>
                           </w:p>
                           <w:p>
@@ -1440,23 +1212,7 @@
                                 <w:sz w:val="18"/>
                                 <w:szCs w:val="18"/>
                               </w:rPr>
-                              <w:t>“</w:t>
-                            </w:r>
-                            <w:proofErr w:type="spellStart"/>
-                            <w:r>
-                              <w:rPr>
-                                <w:sz w:val="18"/>
-                                <w:szCs w:val="18"/>
-                              </w:rPr>
-                              <w:t>CubeType</w:t>
-                            </w:r>
-                            <w:proofErr w:type="spellEnd"/>
-                            <w:r>
-                              <w:rPr>
-                                <w:sz w:val="18"/>
-                                <w:szCs w:val="18"/>
-                              </w:rPr>
-                              <w:t>”: {</w:t>
+                              <w:t>“CubeType”: {</w:t>
                             </w:r>
                           </w:p>
                           <w:p>
@@ -1467,7 +1223,6 @@
                                 <w:szCs w:val="18"/>
                               </w:rPr>
                             </w:pPr>
-                            <w:proofErr w:type="spellStart"/>
                             <w:r>
                               <w:rPr>
                                 <w:sz w:val="18"/>
@@ -1475,7 +1230,6 @@
                               </w:rPr>
                               <w:t>SlotMap</w:t>
                             </w:r>
-                            <w:proofErr w:type="spellEnd"/>
                             <w:r>
                               <w:rPr>
                                 <w:sz w:val="18"/>
@@ -1506,23 +1260,13 @@
                                 <w:szCs w:val="18"/>
                               </w:rPr>
                             </w:pPr>
-                            <w:proofErr w:type="spellStart"/>
                             <w:r>
                               <w:rPr>
                                 <w:sz w:val="18"/>
                                 <w:szCs w:val="18"/>
                               </w:rPr>
-                              <w:t>NickName</w:t>
+                              <w:t>NickName: “</w:t>
                             </w:r>
-                            <w:proofErr w:type="spellEnd"/>
-                            <w:r>
-                              <w:rPr>
-                                <w:sz w:val="18"/>
-                                <w:szCs w:val="18"/>
-                              </w:rPr>
-                              <w:t>: “</w:t>
-                            </w:r>
-                            <w:proofErr w:type="spellStart"/>
                             <w:r>
                               <w:rPr>
                                 <w:sz w:val="18"/>
@@ -1530,7 +1274,6 @@
                               </w:rPr>
                               <w:t>fcc</w:t>
                             </w:r>
-                            <w:proofErr w:type="spellEnd"/>
                             <w:r>
                               <w:rPr>
                                 <w:sz w:val="18"/>
@@ -1547,21 +1290,12 @@
                                 <w:szCs w:val="18"/>
                               </w:rPr>
                             </w:pPr>
-                            <w:proofErr w:type="spellStart"/>
                             <w:r>
                               <w:rPr>
                                 <w:sz w:val="18"/>
                                 <w:szCs w:val="18"/>
                               </w:rPr>
-                              <w:t>TypeId</w:t>
-                            </w:r>
-                            <w:proofErr w:type="spellEnd"/>
-                            <w:r>
-                              <w:rPr>
-                                <w:sz w:val="18"/>
-                                <w:szCs w:val="18"/>
-                              </w:rPr>
-                              <w:t>: 4</w:t>
+                              <w:t>TypeId: 4</w:t>
                             </w:r>
                           </w:p>
                           <w:p>
@@ -1579,7 +1313,6 @@
                               </w:rPr>
                               <w:t xml:space="preserve">“Desc”: “This cube should connect to </w:t>
                             </w:r>
-                            <w:proofErr w:type="spellStart"/>
                             <w:r>
                               <w:rPr>
                                 <w:sz w:val="18"/>
@@ -1587,7 +1320,6 @@
                               </w:rPr>
                               <w:t>fcc</w:t>
                             </w:r>
-                            <w:proofErr w:type="spellEnd"/>
                             <w:r>
                               <w:rPr>
                                 <w:sz w:val="18"/>
@@ -1604,21 +1336,12 @@
                                 <w:szCs w:val="18"/>
                               </w:rPr>
                             </w:pPr>
-                            <w:proofErr w:type="spellStart"/>
                             <w:r>
                               <w:rPr>
                                 <w:sz w:val="18"/>
                                 <w:szCs w:val="18"/>
                               </w:rPr>
-                              <w:t>CubeList</w:t>
-                            </w:r>
-                            <w:proofErr w:type="spellEnd"/>
-                            <w:r>
-                              <w:rPr>
-                                <w:sz w:val="18"/>
-                                <w:szCs w:val="18"/>
-                              </w:rPr>
-                              <w:t>: [“192.168.100,</w:t>
+                              <w:t>CubeList: [“192.168.100,</w:t>
                             </w:r>
                             <w:r>
                               <w:rPr>
@@ -1717,20 +1440,8 @@
                           <w:szCs w:val="18"/>
                           <w:u w:val="single"/>
                         </w:rPr>
-                        <w:t xml:space="preserve">File </w:t>
+                        <w:t>File CubeRepository.json</w:t>
                       </w:r>
-                      <w:proofErr w:type="spellStart"/>
-                      <w:r>
-                        <w:rPr>
-                          <w:b/>
-                          <w:bCs/>
-                          <w:sz w:val="18"/>
-                          <w:szCs w:val="18"/>
-                          <w:u w:val="single"/>
-                        </w:rPr>
-                        <w:t>CubeRepository.json</w:t>
-                      </w:r>
-                      <w:proofErr w:type="spellEnd"/>
                     </w:p>
                     <w:p>
                       <w:pPr>
@@ -1755,23 +1466,7 @@
                           <w:sz w:val="18"/>
                           <w:szCs w:val="18"/>
                         </w:rPr>
-                        <w:t>“</w:t>
-                      </w:r>
-                      <w:proofErr w:type="spellStart"/>
-                      <w:r>
-                        <w:rPr>
-                          <w:sz w:val="18"/>
-                          <w:szCs w:val="18"/>
-                        </w:rPr>
-                        <w:t>CubeType</w:t>
-                      </w:r>
-                      <w:proofErr w:type="spellEnd"/>
-                      <w:r>
-                        <w:rPr>
-                          <w:sz w:val="18"/>
-                          <w:szCs w:val="18"/>
-                        </w:rPr>
-                        <w:t>”: {</w:t>
+                        <w:t>“CubeType”: {</w:t>
                       </w:r>
                     </w:p>
                     <w:p>
@@ -1782,7 +1477,6 @@
                           <w:szCs w:val="18"/>
                         </w:rPr>
                       </w:pPr>
-                      <w:proofErr w:type="spellStart"/>
                       <w:r>
                         <w:rPr>
                           <w:sz w:val="18"/>
@@ -1790,7 +1484,6 @@
                         </w:rPr>
                         <w:t>SlotMap</w:t>
                       </w:r>
-                      <w:proofErr w:type="spellEnd"/>
                       <w:r>
                         <w:rPr>
                           <w:sz w:val="18"/>
@@ -1807,21 +1500,12 @@
                           <w:szCs w:val="18"/>
                         </w:rPr>
                       </w:pPr>
-                      <w:proofErr w:type="spellStart"/>
                       <w:r>
                         <w:rPr>
                           <w:sz w:val="18"/>
                           <w:szCs w:val="18"/>
                         </w:rPr>
-                        <w:t>NickName</w:t>
-                      </w:r>
-                      <w:proofErr w:type="spellEnd"/>
-                      <w:r>
-                        <w:rPr>
-                          <w:sz w:val="18"/>
-                          <w:szCs w:val="18"/>
-                        </w:rPr>
-                        <w:t>: “mcc”</w:t>
+                        <w:t>NickName: “mcc”</w:t>
                       </w:r>
                     </w:p>
                     <w:p>
@@ -1832,21 +1516,12 @@
                           <w:szCs w:val="18"/>
                         </w:rPr>
                       </w:pPr>
-                      <w:proofErr w:type="spellStart"/>
                       <w:r>
                         <w:rPr>
                           <w:sz w:val="18"/>
                           <w:szCs w:val="18"/>
                         </w:rPr>
-                        <w:t>TypeId</w:t>
-                      </w:r>
-                      <w:proofErr w:type="spellEnd"/>
-                      <w:r>
-                        <w:rPr>
-                          <w:sz w:val="18"/>
-                          <w:szCs w:val="18"/>
-                        </w:rPr>
-                        <w:t>: 1</w:t>
+                        <w:t>TypeId: 1</w:t>
                       </w:r>
                     </w:p>
                     <w:p>
@@ -1873,21 +1548,12 @@
                           <w:szCs w:val="18"/>
                         </w:rPr>
                       </w:pPr>
-                      <w:proofErr w:type="spellStart"/>
                       <w:r>
                         <w:rPr>
                           <w:sz w:val="18"/>
                           <w:szCs w:val="18"/>
                         </w:rPr>
-                        <w:t>CubeList</w:t>
-                      </w:r>
-                      <w:proofErr w:type="spellEnd"/>
-                      <w:r>
-                        <w:rPr>
-                          <w:sz w:val="18"/>
-                          <w:szCs w:val="18"/>
-                        </w:rPr>
-                        <w:t>: [“192.168.100,3”, “192.168.100,15”, “192.168.100,17”]</w:t>
+                        <w:t>CubeList: [“192.168.100,3”, “192.168.100,15”, “192.168.100,17”]</w:t>
                       </w:r>
                     </w:p>
                     <w:p>
@@ -1917,23 +1583,7 @@
                           <w:sz w:val="18"/>
                           <w:szCs w:val="18"/>
                         </w:rPr>
-                        <w:t>“</w:t>
-                      </w:r>
-                      <w:proofErr w:type="spellStart"/>
-                      <w:r>
-                        <w:rPr>
-                          <w:sz w:val="18"/>
-                          <w:szCs w:val="18"/>
-                        </w:rPr>
-                        <w:t>CubeType</w:t>
-                      </w:r>
-                      <w:proofErr w:type="spellEnd"/>
-                      <w:r>
-                        <w:rPr>
-                          <w:sz w:val="18"/>
-                          <w:szCs w:val="18"/>
-                        </w:rPr>
-                        <w:t>”: {</w:t>
+                        <w:t>“CubeType”: {</w:t>
                       </w:r>
                     </w:p>
                     <w:p>
@@ -1944,7 +1594,6 @@
                           <w:szCs w:val="18"/>
                         </w:rPr>
                       </w:pPr>
-                      <w:proofErr w:type="spellStart"/>
                       <w:r>
                         <w:rPr>
                           <w:sz w:val="18"/>
@@ -1952,7 +1601,6 @@
                         </w:rPr>
                         <w:t>SlotMap</w:t>
                       </w:r>
-                      <w:proofErr w:type="spellEnd"/>
                       <w:r>
                         <w:rPr>
                           <w:sz w:val="18"/>
@@ -1983,21 +1631,12 @@
                           <w:szCs w:val="18"/>
                         </w:rPr>
                       </w:pPr>
-                      <w:proofErr w:type="spellStart"/>
                       <w:r>
                         <w:rPr>
                           <w:sz w:val="18"/>
                           <w:szCs w:val="18"/>
                         </w:rPr>
-                        <w:t>NickName</w:t>
-                      </w:r>
-                      <w:proofErr w:type="spellEnd"/>
-                      <w:r>
-                        <w:rPr>
-                          <w:sz w:val="18"/>
-                          <w:szCs w:val="18"/>
-                        </w:rPr>
-                        <w:t>: “ins”</w:t>
+                        <w:t>NickName: “ins”</w:t>
                       </w:r>
                     </w:p>
                     <w:p>
@@ -2008,21 +1647,12 @@
                           <w:szCs w:val="18"/>
                         </w:rPr>
                       </w:pPr>
-                      <w:proofErr w:type="spellStart"/>
                       <w:r>
                         <w:rPr>
                           <w:sz w:val="18"/>
                           <w:szCs w:val="18"/>
                         </w:rPr>
-                        <w:t>TypeId</w:t>
-                      </w:r>
-                      <w:proofErr w:type="spellEnd"/>
-                      <w:r>
-                        <w:rPr>
-                          <w:sz w:val="18"/>
-                          <w:szCs w:val="18"/>
-                        </w:rPr>
-                        <w:t>: 3</w:t>
+                        <w:t>TypeId: 3</w:t>
                       </w:r>
                     </w:p>
                     <w:p>
@@ -2049,21 +1679,12 @@
                           <w:szCs w:val="18"/>
                         </w:rPr>
                       </w:pPr>
-                      <w:proofErr w:type="spellStart"/>
                       <w:r>
                         <w:rPr>
                           <w:sz w:val="18"/>
                           <w:szCs w:val="18"/>
                         </w:rPr>
-                        <w:t>CubeList</w:t>
-                      </w:r>
-                      <w:proofErr w:type="spellEnd"/>
-                      <w:r>
-                        <w:rPr>
-                          <w:sz w:val="18"/>
-                          <w:szCs w:val="18"/>
-                        </w:rPr>
-                        <w:t>: [“192.168.100,3”, “192.168.100,15”, “192.168.100,17”]</w:t>
+                        <w:t>CubeList: [“192.168.100,3”, “192.168.100,15”, “192.168.100,17”]</w:t>
                       </w:r>
                     </w:p>
                     <w:p>
@@ -2093,23 +1714,7 @@
                           <w:sz w:val="18"/>
                           <w:szCs w:val="18"/>
                         </w:rPr>
-                        <w:t>“</w:t>
-                      </w:r>
-                      <w:proofErr w:type="spellStart"/>
-                      <w:r>
-                        <w:rPr>
-                          <w:sz w:val="18"/>
-                          <w:szCs w:val="18"/>
-                        </w:rPr>
-                        <w:t>CubeType</w:t>
-                      </w:r>
-                      <w:proofErr w:type="spellEnd"/>
-                      <w:r>
-                        <w:rPr>
-                          <w:sz w:val="18"/>
-                          <w:szCs w:val="18"/>
-                        </w:rPr>
-                        <w:t>”: {</w:t>
+                        <w:t>“CubeType”: {</w:t>
                       </w:r>
                     </w:p>
                     <w:p>
@@ -2120,7 +1725,6 @@
                           <w:szCs w:val="18"/>
                         </w:rPr>
                       </w:pPr>
-                      <w:proofErr w:type="spellStart"/>
                       <w:r>
                         <w:rPr>
                           <w:sz w:val="18"/>
@@ -2128,7 +1732,6 @@
                         </w:rPr>
                         <w:t>SlotMap</w:t>
                       </w:r>
-                      <w:proofErr w:type="spellEnd"/>
                       <w:r>
                         <w:rPr>
                           <w:sz w:val="18"/>
@@ -2159,23 +1762,13 @@
                           <w:szCs w:val="18"/>
                         </w:rPr>
                       </w:pPr>
-                      <w:proofErr w:type="spellStart"/>
                       <w:r>
                         <w:rPr>
                           <w:sz w:val="18"/>
                           <w:szCs w:val="18"/>
                         </w:rPr>
-                        <w:t>NickName</w:t>
+                        <w:t>NickName: “</w:t>
                       </w:r>
-                      <w:proofErr w:type="spellEnd"/>
-                      <w:r>
-                        <w:rPr>
-                          <w:sz w:val="18"/>
-                          <w:szCs w:val="18"/>
-                        </w:rPr>
-                        <w:t>: “</w:t>
-                      </w:r>
-                      <w:proofErr w:type="spellStart"/>
                       <w:r>
                         <w:rPr>
                           <w:sz w:val="18"/>
@@ -2183,7 +1776,6 @@
                         </w:rPr>
                         <w:t>fcc</w:t>
                       </w:r>
-                      <w:proofErr w:type="spellEnd"/>
                       <w:r>
                         <w:rPr>
                           <w:sz w:val="18"/>
@@ -2200,21 +1792,12 @@
                           <w:szCs w:val="18"/>
                         </w:rPr>
                       </w:pPr>
-                      <w:proofErr w:type="spellStart"/>
                       <w:r>
                         <w:rPr>
                           <w:sz w:val="18"/>
                           <w:szCs w:val="18"/>
                         </w:rPr>
-                        <w:t>TypeId</w:t>
-                      </w:r>
-                      <w:proofErr w:type="spellEnd"/>
-                      <w:r>
-                        <w:rPr>
-                          <w:sz w:val="18"/>
-                          <w:szCs w:val="18"/>
-                        </w:rPr>
-                        <w:t>: 4</w:t>
+                        <w:t>TypeId: 4</w:t>
                       </w:r>
                     </w:p>
                     <w:p>
@@ -2232,7 +1815,6 @@
                         </w:rPr>
                         <w:t xml:space="preserve">“Desc”: “This cube should connect to </w:t>
                       </w:r>
-                      <w:proofErr w:type="spellStart"/>
                       <w:r>
                         <w:rPr>
                           <w:sz w:val="18"/>
@@ -2240,7 +1822,6 @@
                         </w:rPr>
                         <w:t>fcc</w:t>
                       </w:r>
-                      <w:proofErr w:type="spellEnd"/>
                       <w:r>
                         <w:rPr>
                           <w:sz w:val="18"/>
@@ -2257,21 +1838,12 @@
                           <w:szCs w:val="18"/>
                         </w:rPr>
                       </w:pPr>
-                      <w:proofErr w:type="spellStart"/>
                       <w:r>
                         <w:rPr>
                           <w:sz w:val="18"/>
                           <w:szCs w:val="18"/>
                         </w:rPr>
-                        <w:t>CubeList</w:t>
-                      </w:r>
-                      <w:proofErr w:type="spellEnd"/>
-                      <w:r>
-                        <w:rPr>
-                          <w:sz w:val="18"/>
-                          <w:szCs w:val="18"/>
-                        </w:rPr>
-                        <w:t>: [“192.168.100,</w:t>
+                        <w:t>CubeList: [“192.168.100,</w:t>
                       </w:r>
                       <w:r>
                         <w:rPr>
@@ -2334,27 +1906,9 @@
           </mc:Fallback>
         </mc:AlternateContent>
       </w:r>
-      <w:proofErr w:type="spellStart"/>
-      <w:r>
-        <w:t>CubeNet</w:t>
-      </w:r>
-      <w:proofErr w:type="spellEnd"/>
-      <w:r>
-        <w:t xml:space="preserve"> verifies that </w:t>
-      </w:r>
-      <w:proofErr w:type="spellStart"/>
-      <w:r>
-        <w:t>ip</w:t>
-      </w:r>
-      <w:proofErr w:type="spellEnd"/>
-      <w:r>
-        <w:t xml:space="preserve"> does not exists in </w:t>
-      </w:r>
-      <w:proofErr w:type="spellStart"/>
-      <w:r>
-        <w:t>Rep.json</w:t>
-      </w:r>
-      <w:proofErr w:type="spellEnd"/>
+      <w:r>
+        <w:t>CubeNet verifies that ip does not exists in Rep.json</w:t>
+      </w:r>
     </w:p>
     <w:p>
       <w:pPr>
@@ -2364,37 +1918,15 @@
           <w:numId w:val="16"/>
         </w:numPr>
       </w:pPr>
-      <w:proofErr w:type="spellStart"/>
-      <w:r>
-        <w:t>CubeNet</w:t>
-      </w:r>
-      <w:proofErr w:type="spellEnd"/>
-      <w:r>
-        <w:t xml:space="preserve"> locks the </w:t>
-      </w:r>
-      <w:proofErr w:type="spellStart"/>
-      <w:r>
-        <w:t>ip</w:t>
-      </w:r>
-      <w:proofErr w:type="spellEnd"/>
-      <w:r>
-        <w:t xml:space="preserve"> text box. </w:t>
-      </w:r>
-      <w:proofErr w:type="spellStart"/>
+      <w:r>
+        <w:t xml:space="preserve">CubeNet locks the ip text box. </w:t>
+      </w:r>
       <w:r>
         <w:rPr>
           <w:b/>
           <w:bCs/>
         </w:rPr>
-        <w:t>IsAddressLocked</w:t>
-      </w:r>
-      <w:proofErr w:type="spellEnd"/>
-      <w:r>
-        <w:rPr>
-          <w:b/>
-          <w:bCs/>
-        </w:rPr>
-        <w:t>=true</w:t>
+        <w:t>IsAddressLocked=true</w:t>
       </w:r>
       <w:r>
         <w:t>.</w:t>
@@ -2442,13 +1974,8 @@
           <w:numId w:val="16"/>
         </w:numPr>
       </w:pPr>
-      <w:proofErr w:type="spellStart"/>
-      <w:r>
-        <w:t>CubeNet</w:t>
-      </w:r>
-      <w:proofErr w:type="spellEnd"/>
-      <w:r>
-        <w:t xml:space="preserve"> validates that the new cube is responding</w:t>
+      <w:r>
+        <w:t>CubeNet validates that the new cube is responding</w:t>
       </w:r>
       <w:r>
         <w:t>, r</w:t>
@@ -2517,15 +2044,7 @@
         <w:t>pository</w:t>
       </w:r>
       <w:r>
-        <w:t xml:space="preserve"> in one of the cube types, the user is asked if he want to add the cube to one of the existing cube types. If yes, the new cube </w:t>
-      </w:r>
-      <w:proofErr w:type="spellStart"/>
-      <w:r>
-        <w:t>ip</w:t>
-      </w:r>
-      <w:proofErr w:type="spellEnd"/>
-      <w:r>
-        <w:t xml:space="preserve"> is added to selected cube type. User click ‘save’. </w:t>
+        <w:t xml:space="preserve"> in one of the cube types, the user is asked if he want to add the cube to one of the existing cube types. If yes, the new cube ip is added to selected cube type. User click ‘save’. </w:t>
       </w:r>
       <w:r>
         <w:rPr>
@@ -2584,27 +2103,12 @@
           <w:numId w:val="16"/>
         </w:numPr>
       </w:pPr>
-      <w:proofErr w:type="spellStart"/>
-      <w:r>
-        <w:t>CubeNet</w:t>
-      </w:r>
-      <w:proofErr w:type="spellEnd"/>
-      <w:r>
-        <w:t xml:space="preserve"> Add </w:t>
-      </w:r>
-      <w:proofErr w:type="spellStart"/>
-      <w:r>
-        <w:t>CubeType</w:t>
-      </w:r>
-      <w:proofErr w:type="spellEnd"/>
-      <w:r>
-        <w:t xml:space="preserve"> entry to file </w:t>
-      </w:r>
-      <w:proofErr w:type="spellStart"/>
+      <w:r>
+        <w:t xml:space="preserve">CubeNet Add CubeType entry to file </w:t>
+      </w:r>
       <w:r>
         <w:t>CubeRepository.json</w:t>
       </w:r>
-      <w:proofErr w:type="spellEnd"/>
       <w:r>
         <w:t xml:space="preserve">. (The </w:t>
       </w:r>
@@ -2647,13 +2151,8 @@
           <w:numId w:val="16"/>
         </w:numPr>
       </w:pPr>
-      <w:proofErr w:type="spellStart"/>
-      <w:r>
-        <w:t>CubeNet</w:t>
-      </w:r>
-      <w:proofErr w:type="spellEnd"/>
-      <w:r>
-        <w:t xml:space="preserve"> saves file.</w:t>
+      <w:r>
+        <w:t>CubeNet saves file.</w:t>
       </w:r>
       <w:r>
         <w:t xml:space="preserve"> </w:t>
@@ -2693,15 +2192,7 @@
     </w:p>
     <w:p>
       <w:r>
-        <w:t xml:space="preserve">This setup file contains operational definitions (baud rate etc..) as well as communication definitions (Receive/Transmit </w:t>
-      </w:r>
-      <w:proofErr w:type="spellStart"/>
-      <w:r>
-        <w:t>ip</w:t>
-      </w:r>
-      <w:proofErr w:type="spellEnd"/>
-      <w:r>
-        <w:t xml:space="preserve">/port) </w:t>
+        <w:t xml:space="preserve">This setup file contains operational definitions (baud rate etc..) as well as communication definitions (Receive/Transmit ip/port) </w:t>
       </w:r>
     </w:p>
     <w:p>
@@ -2714,16 +2205,11 @@
     </w:p>
     <w:p>
       <w:r>
-        <w:t xml:space="preserve">Access to updated </w:t>
-      </w:r>
-      <w:proofErr w:type="spellStart"/>
-      <w:r>
-        <w:t>CubeRepository</w:t>
+        <w:t>Access to updated CubeRepository</w:t>
       </w:r>
       <w:r>
         <w:t>,json</w:t>
       </w:r>
-      <w:proofErr w:type="spellEnd"/>
       <w:r>
         <w:t xml:space="preserve"> file in global folder.</w:t>
       </w:r>
@@ -2748,11 +2234,7 @@
     </w:p>
     <w:p>
       <w:r>
-        <w:t>New setup file created. (example “</w:t>
-      </w:r>
-      <w:proofErr w:type="spellStart"/>
-      <w:r>
-        <w:t>CubeSetup.</w:t>
+        <w:t>New setup file created. (example “CubeSetup.</w:t>
       </w:r>
       <w:r>
         <w:rPr>
@@ -2762,11 +2244,7 @@
         <w:t>fcc</w:t>
       </w:r>
       <w:r>
-        <w:t>.config</w:t>
-      </w:r>
-      <w:proofErr w:type="spellEnd"/>
-      <w:r>
-        <w:t>”).</w:t>
+        <w:t>.config”).</w:t>
       </w:r>
     </w:p>
     <w:p>
@@ -2783,7 +2261,6 @@
       </w:r>
     </w:p>
     <w:p>
-      <w:proofErr w:type="spellStart"/>
       <w:r>
         <w:rPr>
           <w:rFonts w:hint="cs"/>
@@ -2803,7 +2280,6 @@
         </w:rPr>
         <w:t>ubeDesign</w:t>
       </w:r>
-      <w:proofErr w:type="spellEnd"/>
       <w:r>
         <w:t xml:space="preserve"> app</w:t>
       </w:r>
@@ -2830,7 +2306,6 @@
       <w:r>
         <w:t xml:space="preserve">User launch </w:t>
       </w:r>
-      <w:proofErr w:type="spellStart"/>
       <w:r>
         <w:rPr>
           <w:rFonts w:hint="cs"/>
@@ -2850,7 +2325,6 @@
         </w:rPr>
         <w:t>ubeDesign</w:t>
       </w:r>
-      <w:proofErr w:type="spellEnd"/>
       <w:r>
         <w:t>.</w:t>
       </w:r>
@@ -2885,7 +2359,6 @@
           <w:numId w:val="17"/>
         </w:numPr>
       </w:pPr>
-      <w:proofErr w:type="spellStart"/>
       <w:r>
         <w:rPr>
           <w:b/>
@@ -2904,20 +2377,11 @@
         </w:rPr>
         <w:t>Design</w:t>
       </w:r>
-      <w:proofErr w:type="spellEnd"/>
       <w:r>
         <w:t xml:space="preserve"> display list of cube types</w:t>
       </w:r>
       <w:r>
-        <w:t xml:space="preserve"> (line per cube-type entry in </w:t>
-      </w:r>
-      <w:proofErr w:type="spellStart"/>
-      <w:r>
-        <w:t>CubeRepository.json</w:t>
-      </w:r>
-      <w:proofErr w:type="spellEnd"/>
-      <w:r>
-        <w:t>)</w:t>
+        <w:t xml:space="preserve"> (line per cube-type entry in CubeRepository.json)</w:t>
       </w:r>
     </w:p>
     <w:p>
@@ -2943,7 +2407,6 @@
           <w:numId w:val="17"/>
         </w:numPr>
       </w:pPr>
-      <w:proofErr w:type="spellStart"/>
       <w:r>
         <w:rPr>
           <w:b/>
@@ -2953,7 +2416,6 @@
         </w:rPr>
         <w:t>CubeDesign</w:t>
       </w:r>
-      <w:proofErr w:type="spellEnd"/>
       <w:r>
         <w:t xml:space="preserve"> generates default config and populate fields.</w:t>
       </w:r>
@@ -2996,7 +2458,6 @@
           <w:numId w:val="17"/>
         </w:numPr>
       </w:pPr>
-      <w:proofErr w:type="spellStart"/>
       <w:r>
         <w:rPr>
           <w:b/>
@@ -3006,13 +2467,8 @@
         </w:rPr>
         <w:t>CubeDesign</w:t>
       </w:r>
-      <w:proofErr w:type="spellEnd"/>
-      <w:r>
-        <w:t xml:space="preserve"> saves file with predefined name (based on cube-type nick name, for example “</w:t>
-      </w:r>
-      <w:proofErr w:type="spellStart"/>
-      <w:r>
-        <w:t>CubeSetup.</w:t>
+      <w:r>
+        <w:t xml:space="preserve"> saves file with predefined name (based on cube-type nick name, for example “CubeSetup.</w:t>
       </w:r>
       <w:r>
         <w:rPr>
@@ -3022,11 +2478,7 @@
         <w:t>ins</w:t>
       </w:r>
       <w:r>
-        <w:t>.config</w:t>
-      </w:r>
-      <w:proofErr w:type="spellEnd"/>
-      <w:r>
-        <w:t>”).</w:t>
+        <w:t>.config”).</w:t>
       </w:r>
     </w:p>
     <w:p>
@@ -3065,31 +2517,7 @@
     </w:p>
     <w:p>
       <w:r>
-        <w:t xml:space="preserve">On </w:t>
-      </w:r>
-      <w:proofErr w:type="spellStart"/>
-      <w:r>
-        <w:t>Cubenet</w:t>
-      </w:r>
-      <w:proofErr w:type="spellEnd"/>
-      <w:r>
-        <w:t xml:space="preserve"> startup, </w:t>
-      </w:r>
-      <w:proofErr w:type="spellStart"/>
-      <w:r>
-        <w:t>Cubenet</w:t>
-      </w:r>
-      <w:proofErr w:type="spellEnd"/>
-      <w:r>
-        <w:t xml:space="preserve"> opens last </w:t>
-      </w:r>
-      <w:proofErr w:type="spellStart"/>
-      <w:r>
-        <w:t>CubeRepository,json</w:t>
-      </w:r>
-      <w:proofErr w:type="spellEnd"/>
-      <w:r>
-        <w:t xml:space="preserve"> file. User might add cube(s) to this file.</w:t>
+        <w:t>On Cubenet startup, Cubenet opens last CubeRepository,json file. User might add cube(s) to this file.</w:t>
       </w:r>
     </w:p>
     <w:p>
@@ -3101,13 +2529,8 @@
       </w:r>
     </w:p>
     <w:p>
-      <w:proofErr w:type="spellStart"/>
-      <w:r>
-        <w:t>CubeRepository,json</w:t>
-      </w:r>
-      <w:proofErr w:type="spellEnd"/>
-      <w:r>
-        <w:t xml:space="preserve"> file exists.</w:t>
+      <w:r>
+        <w:t>CubeRepository,json file exists.</w:t>
       </w:r>
     </w:p>
     <w:p>
@@ -3127,15 +2550,7 @@
         </w:numPr>
       </w:pPr>
       <w:r>
-        <w:t xml:space="preserve">User launch </w:t>
-      </w:r>
-      <w:proofErr w:type="spellStart"/>
-      <w:r>
-        <w:t>Cubenet</w:t>
-      </w:r>
-      <w:proofErr w:type="spellEnd"/>
-      <w:r>
-        <w:t>.</w:t>
+        <w:t>User launch Cubenet.</w:t>
       </w:r>
     </w:p>
     <w:p>
@@ -3146,19 +2561,9 @@
           <w:numId w:val="22"/>
         </w:numPr>
       </w:pPr>
-      <w:proofErr w:type="spellStart"/>
-      <w:r>
-        <w:t>Cubenet</w:t>
-      </w:r>
-      <w:proofErr w:type="spellEnd"/>
-      <w:r>
-        <w:t xml:space="preserve"> loads </w:t>
-      </w:r>
-      <w:proofErr w:type="spellStart"/>
-      <w:r>
-        <w:t>CubeRepository,json</w:t>
-      </w:r>
-      <w:proofErr w:type="spellEnd"/>
+      <w:r>
+        <w:t>Cubenet loads CubeRepository,json</w:t>
+      </w:r>
     </w:p>
     <w:p>
       <w:pPr>
@@ -3221,31 +2626,7 @@
     </w:p>
     <w:p>
       <w:r>
-        <w:t xml:space="preserve">Add On </w:t>
-      </w:r>
-      <w:proofErr w:type="spellStart"/>
-      <w:r>
-        <w:t>Cubenet</w:t>
-      </w:r>
-      <w:proofErr w:type="spellEnd"/>
-      <w:r>
-        <w:t xml:space="preserve"> startup, </w:t>
-      </w:r>
-      <w:proofErr w:type="spellStart"/>
-      <w:r>
-        <w:t>Cubenet</w:t>
-      </w:r>
-      <w:proofErr w:type="spellEnd"/>
-      <w:r>
-        <w:t xml:space="preserve"> opens last </w:t>
-      </w:r>
-      <w:proofErr w:type="spellStart"/>
-      <w:r>
-        <w:t>CubeRepository,json</w:t>
-      </w:r>
-      <w:proofErr w:type="spellEnd"/>
-      <w:r>
-        <w:t xml:space="preserve"> file. User might add cube(s) to this file.</w:t>
+        <w:t>Add On Cubenet startup, Cubenet opens last CubeRepository,json file. User might add cube(s) to this file.</w:t>
       </w:r>
     </w:p>
     <w:p>
@@ -3278,15 +2659,7 @@
         </w:numPr>
       </w:pPr>
       <w:r>
-        <w:t xml:space="preserve">User launch </w:t>
-      </w:r>
-      <w:proofErr w:type="spellStart"/>
-      <w:r>
-        <w:t>Cubenet</w:t>
-      </w:r>
-      <w:proofErr w:type="spellEnd"/>
-      <w:r>
-        <w:t>.</w:t>
+        <w:t>User launch Cubenet.</w:t>
       </w:r>
     </w:p>
     <w:p>
@@ -3297,21 +2670,8 @@
           <w:numId w:val="23"/>
         </w:numPr>
       </w:pPr>
-      <w:proofErr w:type="spellStart"/>
-      <w:r>
-        <w:t>Cubenet</w:t>
-      </w:r>
-      <w:proofErr w:type="spellEnd"/>
-      <w:r>
-        <w:t xml:space="preserve"> can't find </w:t>
-      </w:r>
-      <w:proofErr w:type="spellStart"/>
-      <w:r>
-        <w:t>CubeRepository,json</w:t>
-      </w:r>
-      <w:proofErr w:type="spellEnd"/>
-      <w:r>
-        <w:t xml:space="preserve"> file.</w:t>
+      <w:r>
+        <w:t>Cubenet can't find CubeRepository,json file.</w:t>
       </w:r>
     </w:p>
     <w:p>
@@ -3443,7 +2803,6 @@
       <w:r>
         <w:t xml:space="preserve">User launch </w:t>
       </w:r>
-      <w:proofErr w:type="spellStart"/>
       <w:r>
         <w:rPr>
           <w:rFonts w:hint="cs"/>
@@ -3459,7 +2818,6 @@
         </w:rPr>
         <w:t>ubeDesign</w:t>
       </w:r>
-      <w:proofErr w:type="spellEnd"/>
       <w:r>
         <w:t>.</w:t>
       </w:r>
@@ -3493,7 +2851,6 @@
           <w:numId w:val="17"/>
         </w:numPr>
       </w:pPr>
-      <w:proofErr w:type="spellStart"/>
       <w:r>
         <w:rPr>
           <w:b/>
@@ -3503,7 +2860,6 @@
         </w:rPr>
         <w:t>CubeDesign</w:t>
       </w:r>
-      <w:proofErr w:type="spellEnd"/>
       <w:r>
         <w:t xml:space="preserve"> open</w:t>
       </w:r>
@@ -3540,13 +2896,8 @@
           <w:numId w:val="17"/>
         </w:numPr>
       </w:pPr>
-      <w:proofErr w:type="spellStart"/>
-      <w:r>
-        <w:t>CubeDesign</w:t>
-      </w:r>
-      <w:proofErr w:type="spellEnd"/>
-      <w:r>
-        <w:t xml:space="preserve"> populate fields according to file.</w:t>
+      <w:r>
+        <w:t>CubeDesign populate fields according to file.</w:t>
       </w:r>
     </w:p>
     <w:p>
@@ -3616,11 +2967,9 @@
       <w:r>
         <w:t xml:space="preserve">: </w:t>
       </w:r>
-      <w:proofErr w:type="spellStart"/>
       <w:r>
         <w:t>UeiBridge</w:t>
       </w:r>
-      <w:proofErr w:type="spellEnd"/>
       <w:r>
         <w:t xml:space="preserve"> </w:t>
       </w:r>
@@ -3638,7 +2987,6 @@
       </w:r>
     </w:p>
     <w:p>
-      <w:proofErr w:type="spellStart"/>
       <w:r>
         <w:rPr>
           <w:b/>
@@ -3648,20 +2996,11 @@
         </w:rPr>
         <w:t>UeiBridge</w:t>
       </w:r>
-      <w:proofErr w:type="spellEnd"/>
       <w:r>
         <w:t xml:space="preserve"> </w:t>
       </w:r>
       <w:r>
-        <w:t xml:space="preserve">intermediate between Simulator and </w:t>
-      </w:r>
-      <w:proofErr w:type="spellStart"/>
-      <w:r>
-        <w:t>Uei</w:t>
-      </w:r>
-      <w:proofErr w:type="spellEnd"/>
-      <w:r>
-        <w:t xml:space="preserve"> cubes/racks.</w:t>
+        <w:t>intermediate between Simulator and Uei cubes/racks.</w:t>
       </w:r>
     </w:p>
     <w:p>
@@ -3678,7 +3017,6 @@
       </w:r>
     </w:p>
     <w:p>
-      <w:proofErr w:type="spellStart"/>
       <w:r>
         <w:rPr>
           <w:b/>
@@ -3688,7 +3026,6 @@
         </w:rPr>
         <w:t>UeiBridge</w:t>
       </w:r>
-      <w:proofErr w:type="spellEnd"/>
       <w:r>
         <w:t xml:space="preserve"> </w:t>
       </w:r>
@@ -3713,11 +3050,9 @@
       </w:r>
     </w:p>
     <w:p>
-      <w:proofErr w:type="spellStart"/>
       <w:r>
         <w:t>UeiBridge</w:t>
       </w:r>
-      <w:proofErr w:type="spellEnd"/>
       <w:r>
         <w:t xml:space="preserve"> connected to cubes, </w:t>
       </w:r>
@@ -3744,7 +3079,6 @@
       <w:r>
         <w:t xml:space="preserve">User launch </w:t>
       </w:r>
-      <w:proofErr w:type="spellStart"/>
       <w:r>
         <w:rPr>
           <w:b/>
@@ -3754,7 +3088,6 @@
         </w:rPr>
         <w:t>UeiBridge</w:t>
       </w:r>
-      <w:proofErr w:type="spellEnd"/>
       <w:r>
         <w:t>.</w:t>
       </w:r>
@@ -3767,7 +3100,6 @@
           <w:numId w:val="15"/>
         </w:numPr>
       </w:pPr>
-      <w:proofErr w:type="spellStart"/>
       <w:r>
         <w:rPr>
           <w:b/>
@@ -3777,7 +3109,6 @@
         </w:rPr>
         <w:t>UeiBridge</w:t>
       </w:r>
-      <w:proofErr w:type="spellEnd"/>
       <w:r>
         <w:t xml:space="preserve"> search for all cubes in local network</w:t>
       </w:r>
@@ -3802,7 +3133,6 @@
           <w:numId w:val="15"/>
         </w:numPr>
       </w:pPr>
-      <w:proofErr w:type="spellStart"/>
       <w:r>
         <w:rPr>
           <w:b/>
@@ -3812,7 +3142,6 @@
         </w:rPr>
         <w:t>UeiBridge</w:t>
       </w:r>
-      <w:proofErr w:type="spellEnd"/>
       <w:r>
         <w:t>:</w:t>
       </w:r>
@@ -3973,7 +3302,6 @@
                                 <w:szCs w:val="18"/>
                               </w:rPr>
                             </w:pPr>
-                            <w:proofErr w:type="spellStart"/>
                             <w:r>
                               <w:rPr>
                                 <w:sz w:val="18"/>
@@ -3988,7 +3316,6 @@
                               </w:rPr>
                               <w:t>Ip</w:t>
                             </w:r>
-                            <w:proofErr w:type="spellEnd"/>
                             <w:r>
                               <w:rPr>
                                 <w:sz w:val="18"/>
@@ -4012,21 +3339,12 @@
                                 <w:szCs w:val="18"/>
                               </w:rPr>
                             </w:pPr>
-                            <w:proofErr w:type="spellStart"/>
                             <w:r>
                               <w:rPr>
                                 <w:sz w:val="18"/>
                                 <w:szCs w:val="18"/>
                               </w:rPr>
-                              <w:t>CubeType</w:t>
-                            </w:r>
-                            <w:proofErr w:type="spellEnd"/>
-                            <w:r>
-                              <w:rPr>
-                                <w:sz w:val="18"/>
-                                <w:szCs w:val="18"/>
-                              </w:rPr>
-                              <w:t>: mcc (</w:t>
+                              <w:t>CubeType: mcc (</w:t>
                             </w:r>
                             <w:r>
                               <w:rPr>
@@ -4051,7 +3369,6 @@
                                 <w:szCs w:val="18"/>
                               </w:rPr>
                             </w:pPr>
-                            <w:proofErr w:type="spellStart"/>
                             <w:r>
                               <w:rPr>
                                 <w:sz w:val="18"/>
@@ -4064,15 +3381,7 @@
                                 <w:sz w:val="18"/>
                                 <w:szCs w:val="18"/>
                               </w:rPr>
-                              <w:t>Host</w:t>
-                            </w:r>
-                            <w:proofErr w:type="spellEnd"/>
-                            <w:r>
-                              <w:rPr>
-                                <w:sz w:val="18"/>
-                                <w:szCs w:val="18"/>
-                              </w:rPr>
-                              <w:t>:</w:t>
+                              <w:t>Host:</w:t>
                             </w:r>
                             <w:r>
                               <w:rPr>
@@ -4097,7 +3406,6 @@
                                 <w:szCs w:val="18"/>
                               </w:rPr>
                             </w:pPr>
-                            <w:proofErr w:type="spellStart"/>
                             <w:r>
                               <w:rPr>
                                 <w:sz w:val="18"/>
@@ -4105,7 +3413,6 @@
                               </w:rPr>
                               <w:t>LastUpdate</w:t>
                             </w:r>
-                            <w:proofErr w:type="spellEnd"/>
                             <w:r>
                               <w:rPr>
                                 <w:sz w:val="18"/>
@@ -4251,7 +3558,6 @@
                           <w:szCs w:val="18"/>
                         </w:rPr>
                       </w:pPr>
-                      <w:proofErr w:type="spellStart"/>
                       <w:r>
                         <w:rPr>
                           <w:sz w:val="18"/>
@@ -4266,7 +3572,6 @@
                         </w:rPr>
                         <w:t>Ip</w:t>
                       </w:r>
-                      <w:proofErr w:type="spellEnd"/>
                       <w:r>
                         <w:rPr>
                           <w:sz w:val="18"/>
@@ -4290,21 +3595,12 @@
                           <w:szCs w:val="18"/>
                         </w:rPr>
                       </w:pPr>
-                      <w:proofErr w:type="spellStart"/>
                       <w:r>
                         <w:rPr>
                           <w:sz w:val="18"/>
                           <w:szCs w:val="18"/>
                         </w:rPr>
-                        <w:t>CubeType</w:t>
-                      </w:r>
-                      <w:proofErr w:type="spellEnd"/>
-                      <w:r>
-                        <w:rPr>
-                          <w:sz w:val="18"/>
-                          <w:szCs w:val="18"/>
-                        </w:rPr>
-                        <w:t>: mcc (</w:t>
+                        <w:t>CubeType: mcc (</w:t>
                       </w:r>
                       <w:r>
                         <w:rPr>
@@ -4329,7 +3625,6 @@
                           <w:szCs w:val="18"/>
                         </w:rPr>
                       </w:pPr>
-                      <w:proofErr w:type="spellStart"/>
                       <w:r>
                         <w:rPr>
                           <w:sz w:val="18"/>
@@ -4342,15 +3637,7 @@
                           <w:sz w:val="18"/>
                           <w:szCs w:val="18"/>
                         </w:rPr>
-                        <w:t>Host</w:t>
-                      </w:r>
-                      <w:proofErr w:type="spellEnd"/>
-                      <w:r>
-                        <w:rPr>
-                          <w:sz w:val="18"/>
-                          <w:szCs w:val="18"/>
-                        </w:rPr>
-                        <w:t>:</w:t>
+                        <w:t>Host:</w:t>
                       </w:r>
                       <w:r>
                         <w:rPr>
@@ -4375,7 +3662,6 @@
                           <w:szCs w:val="18"/>
                         </w:rPr>
                       </w:pPr>
-                      <w:proofErr w:type="spellStart"/>
                       <w:r>
                         <w:rPr>
                           <w:sz w:val="18"/>
@@ -4383,7 +3669,6 @@
                         </w:rPr>
                         <w:t>LastUpdate</w:t>
                       </w:r>
-                      <w:proofErr w:type="spellEnd"/>
                       <w:r>
                         <w:rPr>
                           <w:sz w:val="18"/>
@@ -4495,11 +3780,9 @@
           <w:numId w:val="15"/>
         </w:numPr>
       </w:pPr>
-      <w:proofErr w:type="spellStart"/>
       <w:r>
         <w:t>UeiBridge</w:t>
       </w:r>
-      <w:proofErr w:type="spellEnd"/>
       <w:r>
         <w:t>:</w:t>
       </w:r>
@@ -4602,11 +3885,9 @@
           <w:numId w:val="15"/>
         </w:numPr>
       </w:pPr>
-      <w:proofErr w:type="spellStart"/>
       <w:r>
         <w:t>UeiBridge</w:t>
       </w:r>
-      <w:proofErr w:type="spellEnd"/>
       <w:r>
         <w:t>:</w:t>
       </w:r>
@@ -4646,11 +3927,9 @@
       <w:r>
         <w:t xml:space="preserve"> </w:t>
       </w:r>
-      <w:proofErr w:type="spellStart"/>
       <w:r>
         <w:t>UeiBridge</w:t>
       </w:r>
-      <w:proofErr w:type="spellEnd"/>
       <w:r>
         <w:t xml:space="preserve"> on machine &lt;XYZ&gt; activated cubes 192.168.100.3</w:t>
       </w:r>
@@ -4666,13 +3945,8 @@
           <w:numId w:val="15"/>
         </w:numPr>
       </w:pPr>
-      <w:proofErr w:type="spellStart"/>
-      <w:r>
-        <w:t>UeiBridge</w:t>
-      </w:r>
-      <w:proofErr w:type="spellEnd"/>
-      <w:r>
-        <w:t xml:space="preserve">: </w:t>
+      <w:r>
+        <w:t xml:space="preserve">UeiBridge: </w:t>
       </w:r>
       <w:r>
         <w:t xml:space="preserve">wait for </w:t>
@@ -4698,13 +3972,8 @@
           <w:numId w:val="15"/>
         </w:numPr>
       </w:pPr>
-      <w:proofErr w:type="spellStart"/>
-      <w:r>
-        <w:t>UeiBridge</w:t>
-      </w:r>
-      <w:proofErr w:type="spellEnd"/>
-      <w:r>
-        <w:t xml:space="preserve">: </w:t>
+      <w:r>
+        <w:t xml:space="preserve">UeiBridge: </w:t>
       </w:r>
       <w:r>
         <w:t>read message from input devices and sends them through multicast to consumer.</w:t>
@@ -4787,17 +4056,8 @@
                 <w:b/>
                 <w:bCs/>
               </w:rPr>
-              <w:t xml:space="preserve">Cube </w:t>
-            </w:r>
-            <w:proofErr w:type="spellStart"/>
-            <w:r>
-              <w:rPr>
-                <w:b/>
-                <w:bCs/>
-              </w:rPr>
-              <w:t>ip</w:t>
-            </w:r>
-            <w:proofErr w:type="spellEnd"/>
+              <w:t>Cube ip</w:t>
+            </w:r>
           </w:p>
         </w:tc>
         <w:tc>
@@ -4945,11 +4205,9 @@
             <w:pPr>
               <w:ind w:firstLine="0"/>
             </w:pPr>
-            <w:proofErr w:type="spellStart"/>
             <w:r>
               <w:t>gps</w:t>
             </w:r>
-            <w:proofErr w:type="spellEnd"/>
           </w:p>
         </w:tc>
         <w:tc>
@@ -5067,11 +4325,9 @@
             <w:pPr>
               <w:ind w:firstLine="0"/>
             </w:pPr>
-            <w:proofErr w:type="spellStart"/>
             <w:r>
               <w:t>aaa</w:t>
             </w:r>
-            <w:proofErr w:type="spellEnd"/>
           </w:p>
         </w:tc>
         <w:tc>
@@ -5118,15 +4374,7 @@
       </w:pPr>
       <w:bookmarkStart w:id="5" w:name="_Toc144386678"/>
       <w:r>
-        <w:t xml:space="preserve">Use case 5: </w:t>
-      </w:r>
-      <w:proofErr w:type="spellStart"/>
-      <w:r>
-        <w:t>UeiBridge</w:t>
-      </w:r>
-      <w:proofErr w:type="spellEnd"/>
-      <w:r>
-        <w:t xml:space="preserve"> closing.</w:t>
+        <w:t>Use case 5: UeiBridge closing.</w:t>
       </w:r>
       <w:bookmarkEnd w:id="5"/>
     </w:p>
@@ -5139,13 +4387,8 @@
       </w:r>
     </w:p>
     <w:p>
-      <w:proofErr w:type="spellStart"/>
-      <w:r>
-        <w:t>UeiBridge</w:t>
-      </w:r>
-      <w:proofErr w:type="spellEnd"/>
-      <w:r>
-        <w:t xml:space="preserve"> closing steps.</w:t>
+      <w:r>
+        <w:t>UeiBridge closing steps.</w:t>
       </w:r>
     </w:p>
     <w:p>
@@ -5162,13 +4405,8 @@
       </w:r>
     </w:p>
     <w:p>
-      <w:proofErr w:type="spellStart"/>
-      <w:r>
-        <w:t>UeiBridge</w:t>
-      </w:r>
-      <w:proofErr w:type="spellEnd"/>
-      <w:r>
-        <w:t xml:space="preserve"> application.</w:t>
+      <w:r>
+        <w:t>UeiBridge application.</w:t>
       </w:r>
     </w:p>
     <w:p>
@@ -5188,13 +4426,8 @@
       </w:r>
     </w:p>
     <w:p>
-      <w:proofErr w:type="spellStart"/>
-      <w:r>
-        <w:t>UeiBridge</w:t>
-      </w:r>
-      <w:proofErr w:type="spellEnd"/>
-      <w:r>
-        <w:t xml:space="preserve"> up and running.</w:t>
+      <w:r>
+        <w:t>UeiBridge up and running.</w:t>
       </w:r>
     </w:p>
     <w:p>
@@ -5214,15 +4447,7 @@
         </w:numPr>
       </w:pPr>
       <w:r>
-        <w:t xml:space="preserve">In </w:t>
-      </w:r>
-      <w:proofErr w:type="spellStart"/>
-      <w:r>
-        <w:t>UeiBridge</w:t>
-      </w:r>
-      <w:proofErr w:type="spellEnd"/>
-      <w:r>
-        <w:t xml:space="preserve"> console view, user types ‘enter’.</w:t>
+        <w:t>In UeiBridge console view, user types ‘enter’.</w:t>
       </w:r>
     </w:p>
     <w:p>
@@ -5233,13 +4458,8 @@
           <w:numId w:val="21"/>
         </w:numPr>
       </w:pPr>
-      <w:proofErr w:type="spellStart"/>
-      <w:r>
-        <w:t>UeiBridge</w:t>
-      </w:r>
-      <w:proofErr w:type="spellEnd"/>
-      <w:r>
-        <w:t xml:space="preserve"> start disposing all activated devices.</w:t>
+      <w:r>
+        <w:t>UeiBridge start disposing all activated devices.</w:t>
       </w:r>
     </w:p>
     <w:p>
@@ -5250,24 +4470,11 @@
           <w:numId w:val="21"/>
         </w:numPr>
       </w:pPr>
-      <w:proofErr w:type="spellStart"/>
-      <w:r>
-        <w:t>UeiBridge</w:t>
-      </w:r>
-      <w:proofErr w:type="spellEnd"/>
-      <w:r>
-        <w:t xml:space="preserve"> </w:t>
-      </w:r>
-      <w:r>
-        <w:t>Delete files "cube&lt;N&gt;.</w:t>
-      </w:r>
-      <w:proofErr w:type="spellStart"/>
-      <w:r>
-        <w:t>token.json</w:t>
-      </w:r>
-      <w:proofErr w:type="spellEnd"/>
-      <w:r>
-        <w:t>" per each cube in global folder.</w:t>
+      <w:r>
+        <w:t xml:space="preserve">UeiBridge </w:t>
+      </w:r>
+      <w:r>
+        <w:t>Delete files "cube&lt;N&gt;.token.json" per each cube in global folder.</w:t>
       </w:r>
     </w:p>
     <w:p>
@@ -5278,13 +4485,8 @@
           <w:numId w:val="21"/>
         </w:numPr>
       </w:pPr>
-      <w:proofErr w:type="spellStart"/>
-      <w:r>
-        <w:t>UeiBridge</w:t>
-      </w:r>
-      <w:proofErr w:type="spellEnd"/>
-      <w:r>
-        <w:t xml:space="preserve"> add log line (</w:t>
+      <w:r>
+        <w:t>UeiBridge add log line (</w:t>
       </w:r>
       <w:r>
         <w:t>in global log location</w:t>
@@ -5293,15 +4495,7 @@
         <w:t xml:space="preserve">) per each disposed cube: </w:t>
       </w:r>
       <w:r>
-        <w:t xml:space="preserve">" </w:t>
-      </w:r>
-      <w:proofErr w:type="spellStart"/>
-      <w:r>
-        <w:t>UeiBridge</w:t>
-      </w:r>
-      <w:proofErr w:type="spellEnd"/>
-      <w:r>
-        <w:t xml:space="preserve"> on machine &lt;XYZ&gt; closed cubes 192.168.100.3</w:t>
+        <w:t>" UeiBridge on machine &lt;XYZ&gt; closed cubes 192.168.100.3</w:t>
       </w:r>
       <w:r>
         <w:t>.</w:t>
@@ -5325,15 +4519,7 @@
         <w:pStyle w:val="Heading1"/>
       </w:pPr>
       <w:r>
-        <w:t xml:space="preserve">New req for </w:t>
-      </w:r>
-      <w:proofErr w:type="spellStart"/>
-      <w:r>
-        <w:t>CubeDesign</w:t>
-      </w:r>
-      <w:proofErr w:type="spellEnd"/>
-      <w:r>
-        <w:t xml:space="preserve"> (By Menni, Dec 23)</w:t>
+        <w:t>New req for CubeDesign (By Menni, Dec 23)</w:t>
       </w:r>
     </w:p>
     <w:p>
@@ -5368,29 +4554,8 @@
           <w:numId w:val="24"/>
         </w:numPr>
       </w:pPr>
-      <w:proofErr w:type="spellStart"/>
-      <w:r>
-        <w:t>Timout</w:t>
-      </w:r>
-      <w:proofErr w:type="spellEnd"/>
-      <w:r>
-        <w:t xml:space="preserve"> in </w:t>
-      </w:r>
-      <w:proofErr w:type="spellStart"/>
-      <w:r>
-        <w:t>ms</w:t>
-      </w:r>
-      <w:proofErr w:type="spellEnd"/>
-      <w:r>
-        <w:t xml:space="preserve"> rather </w:t>
-      </w:r>
-      <w:proofErr w:type="spellStart"/>
-      <w:r>
-        <w:t>then</w:t>
-      </w:r>
-      <w:proofErr w:type="spellEnd"/>
-      <w:r>
-        <w:t xml:space="preserve"> us</w:t>
+      <w:r>
+        <w:t>Timout in ms rather then us</w:t>
       </w:r>
     </w:p>
     <w:p>
@@ -5402,15 +4567,7 @@
         </w:numPr>
       </w:pPr>
       <w:r>
-        <w:t>Remove “</w:t>
-      </w:r>
-      <w:proofErr w:type="spellStart"/>
-      <w:r>
-        <w:t>bitpersecond</w:t>
-      </w:r>
-      <w:proofErr w:type="spellEnd"/>
-      <w:r>
-        <w:t>” prefix</w:t>
+        <w:t>Remove “bitpersecond” prefix</w:t>
       </w:r>
     </w:p>
     <w:p>
@@ -5434,15 +4591,7 @@
         </w:numPr>
       </w:pPr>
       <w:r>
-        <w:t xml:space="preserve">Add </w:t>
-      </w:r>
-      <w:proofErr w:type="spellStart"/>
-      <w:r>
-        <w:t>nic</w:t>
-      </w:r>
-      <w:proofErr w:type="spellEnd"/>
-      <w:r>
-        <w:t xml:space="preserve"> name to each com (in combo)</w:t>
+        <w:t>Add nic name to each com (in combo)</w:t>
       </w:r>
     </w:p>
     <w:p>
@@ -5454,15 +4603,7 @@
         </w:numPr>
       </w:pPr>
       <w:r>
-        <w:t xml:space="preserve">In setting, change </w:t>
-      </w:r>
-      <w:proofErr w:type="spellStart"/>
-      <w:r>
-        <w:t>ChannelIndex</w:t>
-      </w:r>
-      <w:proofErr w:type="spellEnd"/>
-      <w:r>
-        <w:t xml:space="preserve"> to COM</w:t>
+        <w:t>In setting, change ChannelIndex to COM</w:t>
       </w:r>
     </w:p>
     <w:p>
@@ -5487,15 +4628,7 @@
       </w:pPr>
       <w:r>
         <w:lastRenderedPageBreak/>
-        <w:t xml:space="preserve">Add names to cards (digital in </w:t>
-      </w:r>
-      <w:proofErr w:type="spellStart"/>
-      <w:r>
-        <w:t>etc</w:t>
-      </w:r>
-      <w:proofErr w:type="spellEnd"/>
-      <w:r>
-        <w:t>…)</w:t>
+        <w:t>Add names to cards (digital in etc…)</w:t>
       </w:r>
     </w:p>
     <w:p/>
@@ -5516,41 +4649,57 @@
     </w:p>
     <w:p>
       <w:r>
-        <w:t xml:space="preserve">When sending 20 bytes in 70 </w:t>
-      </w:r>
-      <w:proofErr w:type="spellStart"/>
-      <w:r>
-        <w:t>ms</w:t>
-      </w:r>
-      <w:proofErr w:type="spellEnd"/>
-      <w:r>
-        <w:t>, all ok</w:t>
-      </w:r>
-    </w:p>
-    <w:p>
-      <w:r>
-        <w:t>When sending 20</w:t>
-      </w:r>
-      <w:r>
-        <w:t>0</w:t>
-      </w:r>
-      <w:r>
-        <w:t xml:space="preserve"> bytes in 70 </w:t>
-      </w:r>
-      <w:proofErr w:type="spellStart"/>
-      <w:r>
-        <w:t>ms</w:t>
-      </w:r>
-      <w:proofErr w:type="spellEnd"/>
-      <w:r>
-        <w:t xml:space="preserve">, </w:t>
-      </w:r>
-      <w:r>
-        <w:t>problem is startup.</w:t>
+        <w:t>When sending 20 bytes in 70 ms, all ok</w:t>
+      </w:r>
+    </w:p>
+    <w:p>
+      <w:r>
+        <w:t>When sending 200 bytes in 70 ms, problem is startup.</w:t>
       </w:r>
     </w:p>
     <w:p/>
-    <w:p/>
+    <w:p>
+      <w:r>
+        <w:rPr>
+          <w:noProof/>
+        </w:rPr>
+        <w:drawing>
+          <wp:inline distT="0" distB="0" distL="0" distR="0" wp14:anchorId="0FE6CD98" wp14:editId="6FBFABB1">
+            <wp:extent cx="5943600" cy="3441065"/>
+            <wp:effectExtent l="0" t="0" r="0" b="6985"/>
+            <wp:docPr id="1123388691" name="Picture 1"/>
+            <wp:cNvGraphicFramePr>
+              <a:graphicFrameLocks xmlns:a="http://schemas.openxmlformats.org/drawingml/2006/main" noChangeAspect="1"/>
+            </wp:cNvGraphicFramePr>
+            <a:graphic xmlns:a="http://schemas.openxmlformats.org/drawingml/2006/main">
+              <a:graphicData uri="http://schemas.openxmlformats.org/drawingml/2006/picture">
+                <pic:pic xmlns:pic="http://schemas.openxmlformats.org/drawingml/2006/picture">
+                  <pic:nvPicPr>
+                    <pic:cNvPr id="1123388691" name=""/>
+                    <pic:cNvPicPr/>
+                  </pic:nvPicPr>
+                  <pic:blipFill>
+                    <a:blip r:embed="rId8"/>
+                    <a:stretch>
+                      <a:fillRect/>
+                    </a:stretch>
+                  </pic:blipFill>
+                  <pic:spPr>
+                    <a:xfrm>
+                      <a:off x="0" y="0"/>
+                      <a:ext cx="5943600" cy="3441065"/>
+                    </a:xfrm>
+                    <a:prstGeom prst="rect">
+                      <a:avLst/>
+                    </a:prstGeom>
+                  </pic:spPr>
+                </pic:pic>
+              </a:graphicData>
+            </a:graphic>
+          </wp:inline>
+        </w:drawing>
+      </w:r>
+    </w:p>
     <w:sectPr>
       <w:pgSz w:w="12240" w:h="15840"/>
       <w:pgMar w:top="1440" w:right="1440" w:bottom="1440" w:left="1440" w:header="720" w:footer="720" w:gutter="0"/>

</xml_diff>